<commit_message>
Tabela com comandos GIT para o GitHub
</commit_message>
<xml_diff>
--- a/Tabela.docx
+++ b/Tabela.docx
@@ -806,6 +806,50 @@
           </w:p>
         </w:tc>
       </w:tr>
+      <w:tr>
+        <w:tc>
+          <w:tcPr>
+            <w:tcW w:w="2831" w:type="dxa"/>
+          </w:tcPr>
+          <w:p>
+            <w:pPr>
+              <w:rPr>
+                <w:rFonts w:ascii="Arial" w:hAnsi="Arial" w:cs="Arial"/>
+                <w:sz w:val="20"/>
+                <w:szCs w:val="20"/>
+              </w:rPr>
+            </w:pPr>
+          </w:p>
+        </w:tc>
+        <w:tc>
+          <w:tcPr>
+            <w:tcW w:w="2831" w:type="dxa"/>
+          </w:tcPr>
+          <w:p>
+            <w:pPr>
+              <w:rPr>
+                <w:rFonts w:ascii="Arial" w:hAnsi="Arial" w:cs="Arial"/>
+                <w:sz w:val="20"/>
+                <w:szCs w:val="20"/>
+              </w:rPr>
+            </w:pPr>
+          </w:p>
+        </w:tc>
+        <w:tc>
+          <w:tcPr>
+            <w:tcW w:w="2832" w:type="dxa"/>
+          </w:tcPr>
+          <w:p>
+            <w:pPr>
+              <w:rPr>
+                <w:rFonts w:ascii="Arial" w:hAnsi="Arial" w:cs="Arial"/>
+                <w:sz w:val="20"/>
+                <w:szCs w:val="20"/>
+              </w:rPr>
+            </w:pPr>
+          </w:p>
+        </w:tc>
+      </w:tr>
     </w:tbl>
     <w:p>
       <w:pPr>
@@ -815,6 +859,14 @@
           <w:szCs w:val="20"/>
         </w:rPr>
       </w:pPr>
+      <w:r>
+        <w:rPr>
+          <w:rFonts w:ascii="Arial" w:hAnsi="Arial" w:cs="Arial"/>
+          <w:sz w:val="20"/>
+          <w:szCs w:val="20"/>
+        </w:rPr>
+        <w:t>Exemplos de comandos GIT.</w:t>
+      </w:r>
     </w:p>
     <w:sectPr>
       <w:pgSz w:w="11906" w:h="16838"/>

</xml_diff>